<commit_message>
Adding personas and successful project spec.
</commit_message>
<xml_diff>
--- a/The Ui, User and testing.docx
+++ b/The Ui, User and testing.docx
@@ -29,8 +29,42 @@
           <w:szCs w:val="21"/>
           <w:shd w:val="clear" w:color="auto" w:fill="FFFFFF"/>
         </w:rPr>
-        <w:t>As the lead UX designer for this project, I am aiming for the user interface (UI) for Face Guard to overall be simplistic, user-friendly and accessible. The UI should allow homeowners to effortlessly interact with the system. signing up and logging in should be an easy process, even for someone without a strong technical background</w:t>
-      </w:r>
+        <w:t xml:space="preserve">As the lead UX designer for this project, I am aiming for the user interface (UI) for Face Guard to overall be simplistic, </w:t>
+      </w:r>
+      <w:proofErr w:type="gramStart"/>
+      <w:r>
+        <w:rPr>
+          <w:rFonts w:ascii="Open Sans" w:hAnsi="Open Sans" w:cs="Open Sans"/>
+          <w:color w:val="333333"/>
+          <w:sz w:val="21"/>
+          <w:szCs w:val="21"/>
+          <w:shd w:val="clear" w:color="auto" w:fill="FFFFFF"/>
+        </w:rPr>
+        <w:t>user-friendly</w:t>
+      </w:r>
+      <w:proofErr w:type="gramEnd"/>
+      <w:r>
+        <w:rPr>
+          <w:rFonts w:ascii="Open Sans" w:hAnsi="Open Sans" w:cs="Open Sans"/>
+          <w:color w:val="333333"/>
+          <w:sz w:val="21"/>
+          <w:szCs w:val="21"/>
+          <w:shd w:val="clear" w:color="auto" w:fill="FFFFFF"/>
+        </w:rPr>
+        <w:t xml:space="preserve"> and accessible. The UI should allow homeowners to effortlessly interact with the system. signing up and logging in should be an easy process, even for someone without a strong technical </w:t>
+      </w:r>
+      <w:proofErr w:type="gramStart"/>
+      <w:r>
+        <w:rPr>
+          <w:rFonts w:ascii="Open Sans" w:hAnsi="Open Sans" w:cs="Open Sans"/>
+          <w:color w:val="333333"/>
+          <w:sz w:val="21"/>
+          <w:szCs w:val="21"/>
+          <w:shd w:val="clear" w:color="auto" w:fill="FFFFFF"/>
+        </w:rPr>
+        <w:t>background</w:t>
+      </w:r>
+      <w:proofErr w:type="gramEnd"/>
     </w:p>
     <w:p>
       <w:pPr>
@@ -85,8 +119,13 @@
         </w:numPr>
       </w:pPr>
       <w:r>
-        <w:t>Users will first download the app from the app store</w:t>
-      </w:r>
+        <w:t xml:space="preserve">Users will first download the app from the app </w:t>
+      </w:r>
+      <w:proofErr w:type="gramStart"/>
+      <w:r>
+        <w:t>store</w:t>
+      </w:r>
+      <w:proofErr w:type="gramEnd"/>
     </w:p>
     <w:p>
       <w:pPr>
@@ -97,8 +136,13 @@
         </w:numPr>
       </w:pPr>
       <w:r>
-        <w:t>They will either register their account or login</w:t>
-      </w:r>
+        <w:t xml:space="preserve">They will either register their account or </w:t>
+      </w:r>
+      <w:proofErr w:type="gramStart"/>
+      <w:r>
+        <w:t>login</w:t>
+      </w:r>
+      <w:proofErr w:type="gramEnd"/>
     </w:p>
     <w:p>
       <w:pPr>
@@ -109,8 +153,13 @@
         </w:numPr>
       </w:pPr>
       <w:r>
-        <w:t>They will enter the appropriate registration details such as name, location, email, password</w:t>
-      </w:r>
+        <w:t xml:space="preserve">They will enter the appropriate registration details such as name, location, email, </w:t>
+      </w:r>
+      <w:proofErr w:type="gramStart"/>
+      <w:r>
+        <w:t>password</w:t>
+      </w:r>
+      <w:proofErr w:type="gramEnd"/>
     </w:p>
     <w:p>
       <w:pPr>
@@ -124,10 +173,12 @@
         <w:t xml:space="preserve">They will then connect to the device via </w:t>
       </w:r>
       <w:proofErr w:type="spellStart"/>
+      <w:proofErr w:type="gramStart"/>
       <w:r>
         <w:t>wifi</w:t>
       </w:r>
       <w:proofErr w:type="spellEnd"/>
+      <w:proofErr w:type="gramEnd"/>
     </w:p>
     <w:p>
       <w:pPr>
@@ -138,8 +189,13 @@
         </w:numPr>
       </w:pPr>
       <w:r>
-        <w:t>They will need to sync their location through GPS on their phone</w:t>
-      </w:r>
+        <w:t xml:space="preserve">They will need to sync their location through GPS on their </w:t>
+      </w:r>
+      <w:proofErr w:type="gramStart"/>
+      <w:r>
+        <w:t>phone</w:t>
+      </w:r>
+      <w:proofErr w:type="gramEnd"/>
     </w:p>
     <w:p>
       <w:pPr>
@@ -150,7 +206,15 @@
         </w:numPr>
       </w:pPr>
       <w:r>
-        <w:t>Then they will be need to add the first recognised face to the database by allowing the app access to their camera</w:t>
+        <w:t xml:space="preserve">Then they will be </w:t>
+      </w:r>
+      <w:proofErr w:type="gramStart"/>
+      <w:r>
+        <w:t>need</w:t>
+      </w:r>
+      <w:proofErr w:type="gramEnd"/>
+      <w:r>
+        <w:t xml:space="preserve"> to add the first recognised face to the database by allowing the app access to their camera</w:t>
       </w:r>
     </w:p>
     <w:p>
@@ -366,14 +430,187 @@
     </w:p>
     <w:p>
       <w:r>
-        <w:t>Example user persona:</w:t>
+        <w:t>Example user persona</w:t>
+      </w:r>
+      <w:r>
+        <w:t>s</w:t>
+      </w:r>
+      <w:r>
+        <w:t>:</w:t>
       </w:r>
     </w:p>
     <w:p/>
     <w:p/>
+    <w:p>
+      <w:r>
+        <w:lastRenderedPageBreak/>
+        <w:drawing>
+          <wp:inline distT="0" distB="0" distL="0" distR="0" wp14:anchorId="5A521FDE" wp14:editId="1B9D7C50">
+            <wp:extent cx="5607338" cy="4203916"/>
+            <wp:effectExtent l="0" t="0" r="0" b="6350"/>
+            <wp:docPr id="513093064" name="Picture 1" descr="A screenshot of a computer&#10;&#10;Description automatically generated"/>
+            <wp:cNvGraphicFramePr>
+              <a:graphicFrameLocks xmlns:a="http://schemas.openxmlformats.org/drawingml/2006/main" noChangeAspect="1"/>
+            </wp:cNvGraphicFramePr>
+            <a:graphic xmlns:a="http://schemas.openxmlformats.org/drawingml/2006/main">
+              <a:graphicData uri="http://schemas.openxmlformats.org/drawingml/2006/picture">
+                <pic:pic xmlns:pic="http://schemas.openxmlformats.org/drawingml/2006/picture">
+                  <pic:nvPicPr>
+                    <pic:cNvPr id="513093064" name="Picture 1" descr="A screenshot of a computer&#10;&#10;Description automatically generated"/>
+                    <pic:cNvPicPr/>
+                  </pic:nvPicPr>
+                  <pic:blipFill>
+                    <a:blip r:embed="rId5"/>
+                    <a:stretch>
+                      <a:fillRect/>
+                    </a:stretch>
+                  </pic:blipFill>
+                  <pic:spPr>
+                    <a:xfrm>
+                      <a:off x="0" y="0"/>
+                      <a:ext cx="5607338" cy="4203916"/>
+                    </a:xfrm>
+                    <a:prstGeom prst="rect">
+                      <a:avLst/>
+                    </a:prstGeom>
+                  </pic:spPr>
+                </pic:pic>
+              </a:graphicData>
+            </a:graphic>
+          </wp:inline>
+        </w:drawing>
+      </w:r>
+      <w:r>
+        <w:rPr>
+          <w:noProof/>
+        </w:rPr>
+        <w:t xml:space="preserve"> </w:t>
+      </w:r>
+      <w:r>
+        <w:drawing>
+          <wp:inline distT="0" distB="0" distL="0" distR="0" wp14:anchorId="57DEFF84" wp14:editId="20FD4445">
+            <wp:extent cx="5366026" cy="4191215"/>
+            <wp:effectExtent l="0" t="0" r="6350" b="0"/>
+            <wp:docPr id="1126056229" name="Picture 1" descr="A screenshot of a computer&#10;&#10;Description automatically generated"/>
+            <wp:cNvGraphicFramePr>
+              <a:graphicFrameLocks xmlns:a="http://schemas.openxmlformats.org/drawingml/2006/main" noChangeAspect="1"/>
+            </wp:cNvGraphicFramePr>
+            <a:graphic xmlns:a="http://schemas.openxmlformats.org/drawingml/2006/main">
+              <a:graphicData uri="http://schemas.openxmlformats.org/drawingml/2006/picture">
+                <pic:pic xmlns:pic="http://schemas.openxmlformats.org/drawingml/2006/picture">
+                  <pic:nvPicPr>
+                    <pic:cNvPr id="1126056229" name="Picture 1" descr="A screenshot of a computer&#10;&#10;Description automatically generated"/>
+                    <pic:cNvPicPr/>
+                  </pic:nvPicPr>
+                  <pic:blipFill>
+                    <a:blip r:embed="rId6"/>
+                    <a:stretch>
+                      <a:fillRect/>
+                    </a:stretch>
+                  </pic:blipFill>
+                  <pic:spPr>
+                    <a:xfrm>
+                      <a:off x="0" y="0"/>
+                      <a:ext cx="5366026" cy="4191215"/>
+                    </a:xfrm>
+                    <a:prstGeom prst="rect">
+                      <a:avLst/>
+                    </a:prstGeom>
+                  </pic:spPr>
+                </pic:pic>
+              </a:graphicData>
+            </a:graphic>
+          </wp:inline>
+        </w:drawing>
+      </w:r>
+    </w:p>
     <w:p/>
-    <w:p/>
-    <w:p/>
+    <w:p>
+      <w:r>
+        <w:lastRenderedPageBreak/>
+        <w:t>Measuring the success of the project:</w:t>
+      </w:r>
+    </w:p>
+    <w:p>
+      <w:pPr>
+        <w:pStyle w:val="ListParagraph"/>
+        <w:numPr>
+          <w:ilvl w:val="0"/>
+          <w:numId w:val="5"/>
+        </w:numPr>
+      </w:pPr>
+      <w:r>
+        <w:t xml:space="preserve">User satisfaction: </w:t>
+      </w:r>
+      <w:r>
+        <w:t>Getting reviews from user tests about the app and the device itself will help us to further this project</w:t>
+      </w:r>
+      <w:r>
+        <w:t>. We will get feedback of usability, reliab</w:t>
+      </w:r>
+      <w:r>
+        <w:t>ility and how it adds value to their lives.</w:t>
+      </w:r>
+    </w:p>
+    <w:p>
+      <w:pPr>
+        <w:pStyle w:val="ListParagraph"/>
+        <w:numPr>
+          <w:ilvl w:val="0"/>
+          <w:numId w:val="5"/>
+        </w:numPr>
+      </w:pPr>
+      <w:r>
+        <w:t xml:space="preserve">User engagement: We can </w:t>
+      </w:r>
+      <w:r>
+        <w:t>use graphs to show how often users interact with features such as live feed etc.</w:t>
+      </w:r>
+      <w:r>
+        <w:t xml:space="preserve"> which can show what features are the most popular and what ones may need improving.</w:t>
+      </w:r>
+    </w:p>
+    <w:p>
+      <w:pPr>
+        <w:pStyle w:val="ListParagraph"/>
+        <w:numPr>
+          <w:ilvl w:val="0"/>
+          <w:numId w:val="5"/>
+        </w:numPr>
+      </w:pPr>
+      <w:r>
+        <w:t>Notification responses:</w:t>
+      </w:r>
+      <w:r>
+        <w:t xml:space="preserve"> How often the users click on the notification </w:t>
+      </w:r>
+      <w:proofErr w:type="gramStart"/>
+      <w:r>
+        <w:t>pop-ups</w:t>
+      </w:r>
+      <w:r>
+        <w:t>, if</w:t>
+      </w:r>
+      <w:proofErr w:type="gramEnd"/>
+      <w:r>
+        <w:t xml:space="preserve"> they respond to unknown visitors or motion alerts.</w:t>
+      </w:r>
+    </w:p>
+    <w:p>
+      <w:pPr>
+        <w:pStyle w:val="ListParagraph"/>
+        <w:numPr>
+          <w:ilvl w:val="0"/>
+          <w:numId w:val="5"/>
+        </w:numPr>
+      </w:pPr>
+      <w:r>
+        <w:t xml:space="preserve">Privacy: We will need to learn how to properly comply to GDPR and </w:t>
+      </w:r>
+      <w:r>
+        <w:t>any other privacy regulations and change the app appropriately.</w:t>
+      </w:r>
+    </w:p>
     <w:p/>
     <w:p/>
     <w:p/>
@@ -392,6 +629,92 @@
 <file path=word/numbering.xml><?xml version="1.0" encoding="utf-8"?>
 <w:numbering xmlns:wpc="http://schemas.microsoft.com/office/word/2010/wordprocessingCanvas" xmlns:cx="http://schemas.microsoft.com/office/drawing/2014/chartex" xmlns:cx1="http://schemas.microsoft.com/office/drawing/2015/9/8/chartex" xmlns:cx2="http://schemas.microsoft.com/office/drawing/2015/10/21/chartex" xmlns:cx3="http://schemas.microsoft.com/office/drawing/2016/5/9/chartex" xmlns:cx4="http://schemas.microsoft.com/office/drawing/2016/5/10/chartex" xmlns:cx5="http://schemas.microsoft.com/office/drawing/2016/5/11/chartex" xmlns:cx6="http://schemas.microsoft.com/office/drawing/2016/5/12/chartex" xmlns:cx7="http://schemas.microsoft.com/office/drawing/2016/5/13/chartex" xmlns:cx8="http://schemas.microsoft.com/office/drawing/2016/5/14/chartex" xmlns:mc="http://schemas.openxmlformats.org/markup-compatibility/2006" xmlns:aink="http://schemas.microsoft.com/office/drawing/2016/ink" xmlns:am3d="http://schemas.microsoft.com/office/drawing/2017/model3d" xmlns:o="urn:schemas-microsoft-com:office:office" xmlns:oel="http://schemas.microsoft.com/office/2019/extlst" xmlns:r="http://schemas.openxmlformats.org/officeDocument/2006/relationships" xmlns:m="http://schemas.openxmlformats.org/officeDocument/2006/math" xmlns:v="urn:schemas-microsoft-com:vml" xmlns:wp14="http://schemas.microsoft.com/office/word/2010/wordprocessingDrawing" xmlns:wp="http://schemas.openxmlformats.org/drawingml/2006/wordprocessingDrawing" xmlns:w10="urn:schemas-microsoft-com:office:word" xmlns:w="http://schemas.openxmlformats.org/wordprocessingml/2006/main" xmlns:w14="http://schemas.microsoft.com/office/word/2010/wordml" xmlns:w15="http://schemas.microsoft.com/office/word/2012/wordml" xmlns:w16cex="http://schemas.microsoft.com/office/word/2018/wordml/cex" xmlns:w16cid="http://schemas.microsoft.com/office/word/2016/wordml/cid" xmlns:w16="http://schemas.microsoft.com/office/word/2018/wordml" xmlns:w16sdtdh="http://schemas.microsoft.com/office/word/2020/wordml/sdtdatahash" xmlns:w16se="http://schemas.microsoft.com/office/word/2015/wordml/symex" xmlns:wpg="http://schemas.microsoft.com/office/word/2010/wordprocessingGroup" xmlns:wpi="http://schemas.microsoft.com/office/word/2010/wordprocessingInk" xmlns:wne="http://schemas.microsoft.com/office/word/2006/wordml" xmlns:wps="http://schemas.microsoft.com/office/word/2010/wordprocessingShape" mc:Ignorable="w14 w15 w16se w16cid w16 w16cex w16sdtdh wp14">
   <w:abstractNum w:abstractNumId="0" w15:restartNumberingAfterBreak="0">
+    <w:nsid w:val="02D71CA0"/>
+    <w:multiLevelType w:val="hybridMultilevel"/>
+    <w:tmpl w:val="B1FA74AA"/>
+    <w:lvl w:ilvl="0" w:tplc="1809000F">
+      <w:start w:val="1"/>
+      <w:numFmt w:val="decimal"/>
+      <w:lvlText w:val="%1."/>
+      <w:lvlJc w:val="left"/>
+      <w:pPr>
+        <w:ind w:left="720" w:hanging="360"/>
+      </w:pPr>
+    </w:lvl>
+    <w:lvl w:ilvl="1" w:tplc="18090019" w:tentative="1">
+      <w:start w:val="1"/>
+      <w:numFmt w:val="lowerLetter"/>
+      <w:lvlText w:val="%2."/>
+      <w:lvlJc w:val="left"/>
+      <w:pPr>
+        <w:ind w:left="1440" w:hanging="360"/>
+      </w:pPr>
+    </w:lvl>
+    <w:lvl w:ilvl="2" w:tplc="1809001B" w:tentative="1">
+      <w:start w:val="1"/>
+      <w:numFmt w:val="lowerRoman"/>
+      <w:lvlText w:val="%3."/>
+      <w:lvlJc w:val="right"/>
+      <w:pPr>
+        <w:ind w:left="2160" w:hanging="180"/>
+      </w:pPr>
+    </w:lvl>
+    <w:lvl w:ilvl="3" w:tplc="1809000F" w:tentative="1">
+      <w:start w:val="1"/>
+      <w:numFmt w:val="decimal"/>
+      <w:lvlText w:val="%4."/>
+      <w:lvlJc w:val="left"/>
+      <w:pPr>
+        <w:ind w:left="2880" w:hanging="360"/>
+      </w:pPr>
+    </w:lvl>
+    <w:lvl w:ilvl="4" w:tplc="18090019" w:tentative="1">
+      <w:start w:val="1"/>
+      <w:numFmt w:val="lowerLetter"/>
+      <w:lvlText w:val="%5."/>
+      <w:lvlJc w:val="left"/>
+      <w:pPr>
+        <w:ind w:left="3600" w:hanging="360"/>
+      </w:pPr>
+    </w:lvl>
+    <w:lvl w:ilvl="5" w:tplc="1809001B" w:tentative="1">
+      <w:start w:val="1"/>
+      <w:numFmt w:val="lowerRoman"/>
+      <w:lvlText w:val="%6."/>
+      <w:lvlJc w:val="right"/>
+      <w:pPr>
+        <w:ind w:left="4320" w:hanging="180"/>
+      </w:pPr>
+    </w:lvl>
+    <w:lvl w:ilvl="6" w:tplc="1809000F" w:tentative="1">
+      <w:start w:val="1"/>
+      <w:numFmt w:val="decimal"/>
+      <w:lvlText w:val="%7."/>
+      <w:lvlJc w:val="left"/>
+      <w:pPr>
+        <w:ind w:left="5040" w:hanging="360"/>
+      </w:pPr>
+    </w:lvl>
+    <w:lvl w:ilvl="7" w:tplc="18090019" w:tentative="1">
+      <w:start w:val="1"/>
+      <w:numFmt w:val="lowerLetter"/>
+      <w:lvlText w:val="%8."/>
+      <w:lvlJc w:val="left"/>
+      <w:pPr>
+        <w:ind w:left="5760" w:hanging="360"/>
+      </w:pPr>
+    </w:lvl>
+    <w:lvl w:ilvl="8" w:tplc="1809001B" w:tentative="1">
+      <w:start w:val="1"/>
+      <w:numFmt w:val="lowerRoman"/>
+      <w:lvlText w:val="%9."/>
+      <w:lvlJc w:val="right"/>
+      <w:pPr>
+        <w:ind w:left="6480" w:hanging="180"/>
+      </w:pPr>
+    </w:lvl>
+  </w:abstractNum>
+  <w:abstractNum w:abstractNumId="1" w15:restartNumberingAfterBreak="0">
     <w:nsid w:val="05356630"/>
     <w:multiLevelType w:val="hybridMultilevel"/>
     <w:tmpl w:val="0DF6D20C"/>
@@ -504,7 +827,7 @@
       </w:rPr>
     </w:lvl>
   </w:abstractNum>
-  <w:abstractNum w:abstractNumId="1" w15:restartNumberingAfterBreak="0">
+  <w:abstractNum w:abstractNumId="2" w15:restartNumberingAfterBreak="0">
     <w:nsid w:val="07F03FBF"/>
     <w:multiLevelType w:val="hybridMultilevel"/>
     <w:tmpl w:val="8BA6EA08"/>
@@ -617,7 +940,7 @@
       </w:rPr>
     </w:lvl>
   </w:abstractNum>
-  <w:abstractNum w:abstractNumId="2" w15:restartNumberingAfterBreak="0">
+  <w:abstractNum w:abstractNumId="3" w15:restartNumberingAfterBreak="0">
     <w:nsid w:val="2B2E349A"/>
     <w:multiLevelType w:val="hybridMultilevel"/>
     <w:tmpl w:val="6C14A108"/>
@@ -730,7 +1053,7 @@
       </w:rPr>
     </w:lvl>
   </w:abstractNum>
-  <w:abstractNum w:abstractNumId="3" w15:restartNumberingAfterBreak="0">
+  <w:abstractNum w:abstractNumId="4" w15:restartNumberingAfterBreak="0">
     <w:nsid w:val="37C00003"/>
     <w:multiLevelType w:val="hybridMultilevel"/>
     <w:tmpl w:val="37C031CA"/>
@@ -817,16 +1140,19 @@
     </w:lvl>
   </w:abstractNum>
   <w:num w:numId="1" w16cid:durableId="229536518">
+    <w:abstractNumId w:val="2"/>
+  </w:num>
+  <w:num w:numId="2" w16cid:durableId="849947543">
     <w:abstractNumId w:val="1"/>
   </w:num>
-  <w:num w:numId="2" w16cid:durableId="849947543">
-    <w:abstractNumId w:val="0"/>
-  </w:num>
   <w:num w:numId="3" w16cid:durableId="793838736">
-    <w:abstractNumId w:val="2"/>
+    <w:abstractNumId w:val="3"/>
   </w:num>
   <w:num w:numId="4" w16cid:durableId="982587030">
-    <w:abstractNumId w:val="3"/>
+    <w:abstractNumId w:val="4"/>
+  </w:num>
+  <w:num w:numId="5" w16cid:durableId="1012688992">
+    <w:abstractNumId w:val="0"/>
   </w:num>
 </w:numbering>
 </file>

</xml_diff>